<commit_message>
Updating font sample image.
</commit_message>
<xml_diff>
--- a/release/gff/gff_amharic/source/Ethiopic-Font-Samples.docx
+++ b/release/gff/gff_amharic/source/Ethiopic-Font-Samples.docx
@@ -11,7 +11,7 @@
       </w:tblPr>
       <w:tblGrid>
         <w:gridCol w:w="3325"/>
-        <w:gridCol w:w="3420"/>
+        <w:gridCol w:w="3780"/>
       </w:tblGrid>
       <w:tr>
         <w:tc>
@@ -41,7 +41,7 @@
         </w:tc>
         <w:tc>
           <w:tcPr>
-            <w:tcW w:w="3420" w:type="dxa"/>
+            <w:tcW w:w="3780" w:type="dxa"/>
             <w:shd w:val="clear" w:color="auto" w:fill="BFBFBF" w:themeFill="background1" w:themeFillShade="BF"/>
           </w:tcPr>
           <w:p>
@@ -97,7 +97,7 @@
         </w:tc>
         <w:tc>
           <w:tcPr>
-            <w:tcW w:w="3420" w:type="dxa"/>
+            <w:tcW w:w="3780" w:type="dxa"/>
           </w:tcPr>
           <w:p>
             <w:pPr>
@@ -115,7 +115,34 @@
                 <w:szCs w:val="36"/>
                 <w:lang w:val="am-ET"/>
               </w:rPr>
-              <w:t>ሀለሐመሠረሰ ፲፱፹፮</w:t>
+              <w:t>ሀለሐመሠረሰ</w:t>
+            </w:r>
+            <w:r>
+              <w:rPr>
+                <w:rFonts w:ascii="Calibri" w:hAnsi="Calibri" w:cs="Calibri"/>
+                <w:sz w:val="36"/>
+                <w:szCs w:val="36"/>
+                <w:lang w:val="am-ET"/>
+              </w:rPr>
+              <w:t xml:space="preserve"> ···</w:t>
+            </w:r>
+            <w:r>
+              <w:rPr>
+                <w:rFonts w:ascii="Helvetica" w:hAnsi="Helvetica" w:cs="Arial"/>
+                <w:sz w:val="36"/>
+                <w:szCs w:val="36"/>
+                <w:lang w:val="am-ET"/>
+              </w:rPr>
+              <w:t xml:space="preserve"> </w:t>
+            </w:r>
+            <w:r>
+              <w:rPr>
+                <w:rFonts w:ascii="Abyssinica SIL" w:hAnsi="Abyssinica SIL" w:cs="Abyssinica SIL"/>
+                <w:sz w:val="36"/>
+                <w:szCs w:val="36"/>
+                <w:lang w:val="am-ET"/>
+              </w:rPr>
+              <w:t>፲፱፹፮</w:t>
             </w:r>
           </w:p>
         </w:tc>
@@ -146,20 +173,13 @@
                 <w:sz w:val="28"/>
                 <w:szCs w:val="28"/>
               </w:rPr>
-              <w:t xml:space="preserve"> SIL</w:t>
-            </w:r>
-            <w:r>
-              <w:rPr>
-                <w:sz w:val="28"/>
-                <w:szCs w:val="28"/>
-              </w:rPr>
-              <w:t xml:space="preserve"> (Connected)</w:t>
-            </w:r>
-          </w:p>
-        </w:tc>
-        <w:tc>
-          <w:tcPr>
-            <w:tcW w:w="3420" w:type="dxa"/>
+              <w:t xml:space="preserve"> SIL (Connected)</w:t>
+            </w:r>
+          </w:p>
+        </w:tc>
+        <w:tc>
+          <w:tcPr>
+            <w:tcW w:w="3780" w:type="dxa"/>
           </w:tcPr>
           <w:p>
             <w:pPr>
@@ -176,7 +196,34 @@
                 <w:szCs w:val="36"/>
                 <w:lang w:val="am-ET"/>
               </w:rPr>
-              <w:t>ሀለሐመሠረሰ ፲፱፹፮</w:t>
+              <w:t>ሀለሐመሠረሰ</w:t>
+            </w:r>
+            <w:r>
+              <w:rPr>
+                <w:rFonts w:ascii="Calibri" w:hAnsi="Calibri" w:cs="Calibri"/>
+                <w:sz w:val="36"/>
+                <w:szCs w:val="36"/>
+                <w:lang w:val="am-ET"/>
+              </w:rPr>
+              <w:t xml:space="preserve"> ···</w:t>
+            </w:r>
+            <w:r>
+              <w:rPr>
+                <w:rFonts w:ascii="Helvetica" w:hAnsi="Helvetica" w:cs="Arial"/>
+                <w:sz w:val="36"/>
+                <w:szCs w:val="36"/>
+                <w:lang w:val="am-ET"/>
+              </w:rPr>
+              <w:t xml:space="preserve"> </w:t>
+            </w:r>
+            <w:r>
+              <w:rPr>
+                <w:rFonts w:ascii="Abyssinica SIL (Connected)" w:hAnsi="Abyssinica SIL (Connected)" w:cs="Abyssinica SIL (Connected)"/>
+                <w:sz w:val="36"/>
+                <w:szCs w:val="36"/>
+                <w:lang w:val="am-ET"/>
+              </w:rPr>
+              <w:t>፲፱፹፮</w:t>
             </w:r>
           </w:p>
         </w:tc>
@@ -210,7 +257,7 @@
         </w:tc>
         <w:tc>
           <w:tcPr>
-            <w:tcW w:w="3420" w:type="dxa"/>
+            <w:tcW w:w="3780" w:type="dxa"/>
           </w:tcPr>
           <w:p>
             <w:pPr>
@@ -227,7 +274,34 @@
                 <w:szCs w:val="36"/>
                 <w:lang w:val="am-ET"/>
               </w:rPr>
-              <w:t>ሀለሐመሠረሰ ፲፱፹፮</w:t>
+              <w:t>ሀለሐመሠረሰ</w:t>
+            </w:r>
+            <w:r>
+              <w:rPr>
+                <w:rFonts w:ascii="Calibri" w:hAnsi="Calibri" w:cs="Calibri"/>
+                <w:sz w:val="36"/>
+                <w:szCs w:val="36"/>
+                <w:lang w:val="am-ET"/>
+              </w:rPr>
+              <w:t xml:space="preserve"> ···</w:t>
+            </w:r>
+            <w:r>
+              <w:rPr>
+                <w:rFonts w:ascii="Helvetica" w:hAnsi="Helvetica" w:cs="Arial"/>
+                <w:sz w:val="36"/>
+                <w:szCs w:val="36"/>
+                <w:lang w:val="am-ET"/>
+              </w:rPr>
+              <w:t xml:space="preserve"> </w:t>
+            </w:r>
+            <w:r>
+              <w:rPr>
+                <w:rFonts w:ascii="Brana" w:hAnsi="Brana" w:cs="Abyssinica SIL"/>
+                <w:sz w:val="36"/>
+                <w:szCs w:val="36"/>
+                <w:lang w:val="am-ET"/>
+              </w:rPr>
+              <w:t>፲፱፹፮</w:t>
             </w:r>
           </w:p>
         </w:tc>
@@ -261,7 +335,7 @@
         </w:tc>
         <w:tc>
           <w:tcPr>
-            <w:tcW w:w="3420" w:type="dxa"/>
+            <w:tcW w:w="3780" w:type="dxa"/>
           </w:tcPr>
           <w:p>
             <w:pPr>
@@ -278,7 +352,34 @@
                 <w:szCs w:val="36"/>
                 <w:lang w:val="am-ET"/>
               </w:rPr>
-              <w:t>ሀለሐመሠረሰ ፲፱፹፮</w:t>
+              <w:t>ሀለሐመሠረሰ</w:t>
+            </w:r>
+            <w:r>
+              <w:rPr>
+                <w:rFonts w:ascii="Calibri" w:hAnsi="Calibri" w:cs="Calibri"/>
+                <w:sz w:val="36"/>
+                <w:szCs w:val="36"/>
+                <w:lang w:val="am-ET"/>
+              </w:rPr>
+              <w:t xml:space="preserve"> ···</w:t>
+            </w:r>
+            <w:r>
+              <w:rPr>
+                <w:rFonts w:ascii="Helvetica" w:hAnsi="Helvetica" w:cs="Arial"/>
+                <w:sz w:val="36"/>
+                <w:szCs w:val="36"/>
+                <w:lang w:val="am-ET"/>
+              </w:rPr>
+              <w:t xml:space="preserve"> </w:t>
+            </w:r>
+            <w:r>
+              <w:rPr>
+                <w:rFonts w:ascii="Agbalumo" w:hAnsi="Agbalumo" w:cs="Abyssinica SIL"/>
+                <w:sz w:val="36"/>
+                <w:szCs w:val="36"/>
+                <w:lang w:val="am-ET"/>
+              </w:rPr>
+              <w:t>፲፱፹፮</w:t>
             </w:r>
           </w:p>
         </w:tc>
@@ -311,7 +412,7 @@
         </w:tc>
         <w:tc>
           <w:tcPr>
-            <w:tcW w:w="3420" w:type="dxa"/>
+            <w:tcW w:w="3780" w:type="dxa"/>
           </w:tcPr>
           <w:p>
             <w:pPr>
@@ -328,7 +429,34 @@
                 <w:szCs w:val="36"/>
                 <w:lang w:val="am-ET"/>
               </w:rPr>
-              <w:t>ሀለሐመሠረሰ ፲፱፹፮</w:t>
+              <w:t>ሀለሐመሠረሰ</w:t>
+            </w:r>
+            <w:r>
+              <w:rPr>
+                <w:rFonts w:ascii="Calibri" w:hAnsi="Calibri" w:cs="Calibri"/>
+                <w:sz w:val="36"/>
+                <w:szCs w:val="36"/>
+                <w:lang w:val="am-ET"/>
+              </w:rPr>
+              <w:t xml:space="preserve"> ···</w:t>
+            </w:r>
+            <w:r>
+              <w:rPr>
+                <w:rFonts w:ascii="Helvetica" w:hAnsi="Helvetica" w:cs="Arial"/>
+                <w:sz w:val="36"/>
+                <w:szCs w:val="36"/>
+                <w:lang w:val="am-ET"/>
+              </w:rPr>
+              <w:t xml:space="preserve"> </w:t>
+            </w:r>
+            <w:r>
+              <w:rPr>
+                <w:rFonts w:ascii="FreeSerif" w:hAnsi="FreeSerif" w:cs="FreeSerif"/>
+                <w:sz w:val="36"/>
+                <w:szCs w:val="36"/>
+                <w:lang w:val="am-ET"/>
+              </w:rPr>
+              <w:t>፲፱፹፮</w:t>
             </w:r>
           </w:p>
         </w:tc>
@@ -359,7 +487,7 @@
         </w:tc>
         <w:tc>
           <w:tcPr>
-            <w:tcW w:w="3420" w:type="dxa"/>
+            <w:tcW w:w="3780" w:type="dxa"/>
           </w:tcPr>
           <w:p>
             <w:pPr>
@@ -377,7 +505,34 @@
                 <w:szCs w:val="36"/>
                 <w:lang w:val="am-ET"/>
               </w:rPr>
-              <w:t>ሀለሐመሠረሰ ፲፱፹፮</w:t>
+              <w:t>ሀለሐመሠረሰ</w:t>
+            </w:r>
+            <w:r>
+              <w:rPr>
+                <w:rFonts w:ascii="Calibri" w:hAnsi="Calibri" w:cs="Calibri"/>
+                <w:sz w:val="36"/>
+                <w:szCs w:val="36"/>
+                <w:lang w:val="am-ET"/>
+              </w:rPr>
+              <w:t xml:space="preserve"> ···</w:t>
+            </w:r>
+            <w:r>
+              <w:rPr>
+                <w:rFonts w:ascii="Helvetica" w:hAnsi="Helvetica" w:cs="Arial"/>
+                <w:sz w:val="36"/>
+                <w:szCs w:val="36"/>
+                <w:lang w:val="am-ET"/>
+              </w:rPr>
+              <w:t xml:space="preserve"> </w:t>
+            </w:r>
+            <w:r>
+              <w:rPr>
+                <w:rFonts w:ascii="Menbere" w:hAnsi="Menbere" w:cs="Abyssinica SIL"/>
+                <w:sz w:val="36"/>
+                <w:szCs w:val="36"/>
+                <w:lang w:val="am-ET"/>
+              </w:rPr>
+              <w:t>፲፱፹፮</w:t>
             </w:r>
           </w:p>
         </w:tc>
@@ -428,7 +583,7 @@
         </w:tc>
         <w:tc>
           <w:tcPr>
-            <w:tcW w:w="3420" w:type="dxa"/>
+            <w:tcW w:w="3780" w:type="dxa"/>
           </w:tcPr>
           <w:p>
             <w:pPr>
@@ -445,7 +600,34 @@
                 <w:szCs w:val="36"/>
                 <w:lang w:val="am-ET"/>
               </w:rPr>
-              <w:t>ሀለሐመሠረሰ ፲፱፹፮</w:t>
+              <w:t>ሀለሐመሠረሰ</w:t>
+            </w:r>
+            <w:r>
+              <w:rPr>
+                <w:rFonts w:ascii="Calibri" w:hAnsi="Calibri" w:cs="Calibri"/>
+                <w:sz w:val="36"/>
+                <w:szCs w:val="36"/>
+                <w:lang w:val="am-ET"/>
+              </w:rPr>
+              <w:t xml:space="preserve"> ···</w:t>
+            </w:r>
+            <w:r>
+              <w:rPr>
+                <w:rFonts w:ascii="Helvetica" w:hAnsi="Helvetica" w:cs="Arial"/>
+                <w:sz w:val="36"/>
+                <w:szCs w:val="36"/>
+                <w:lang w:val="am-ET"/>
+              </w:rPr>
+              <w:t xml:space="preserve"> </w:t>
+            </w:r>
+            <w:r>
+              <w:rPr>
+                <w:rFonts w:ascii="ዋልድባ - ህዋእ" w:hAnsi="ዋልድባ - ህዋእ" w:cs="Abyssinica SIL"/>
+                <w:sz w:val="36"/>
+                <w:szCs w:val="36"/>
+                <w:lang w:val="am-ET"/>
+              </w:rPr>
+              <w:t>፲፱፹፮</w:t>
             </w:r>
           </w:p>
         </w:tc>
@@ -497,7 +679,7 @@
         </w:tc>
         <w:tc>
           <w:tcPr>
-            <w:tcW w:w="3420" w:type="dxa"/>
+            <w:tcW w:w="3780" w:type="dxa"/>
           </w:tcPr>
           <w:p>
             <w:pPr>
@@ -514,7 +696,34 @@
                 <w:szCs w:val="36"/>
                 <w:lang w:val="am-ET"/>
               </w:rPr>
-              <w:t>ሀለሐመሠረሰ ፲፱፹፮</w:t>
+              <w:t>ሀለሐመሠረሰ</w:t>
+            </w:r>
+            <w:r>
+              <w:rPr>
+                <w:rFonts w:ascii="Calibri" w:hAnsi="Calibri" w:cs="Calibri"/>
+                <w:sz w:val="36"/>
+                <w:szCs w:val="36"/>
+                <w:lang w:val="am-ET"/>
+              </w:rPr>
+              <w:t xml:space="preserve"> ···</w:t>
+            </w:r>
+            <w:r>
+              <w:rPr>
+                <w:rFonts w:ascii="Helvetica" w:hAnsi="Helvetica" w:cs="Arial"/>
+                <w:sz w:val="36"/>
+                <w:szCs w:val="36"/>
+                <w:lang w:val="am-ET"/>
+              </w:rPr>
+              <w:t xml:space="preserve"> </w:t>
+            </w:r>
+            <w:r>
+              <w:rPr>
+                <w:rFonts w:ascii="ዋልድባ - ፋንትዋ" w:hAnsi="ዋልድባ - ፋንትዋ" w:cs="Abyssinica SIL"/>
+                <w:sz w:val="36"/>
+                <w:szCs w:val="36"/>
+                <w:lang w:val="am-ET"/>
+              </w:rPr>
+              <w:t>፲፱፹፮</w:t>
             </w:r>
           </w:p>
         </w:tc>
@@ -565,7 +774,7 @@
         </w:tc>
         <w:tc>
           <w:tcPr>
-            <w:tcW w:w="3420" w:type="dxa"/>
+            <w:tcW w:w="3780" w:type="dxa"/>
           </w:tcPr>
           <w:p>
             <w:pPr>
@@ -582,7 +791,34 @@
                 <w:szCs w:val="36"/>
                 <w:lang w:val="am-ET"/>
               </w:rPr>
-              <w:t>ሀለሐመሠረሰ ፲፱፹፮</w:t>
+              <w:t>ሀለሐመሠረሰ</w:t>
+            </w:r>
+            <w:r>
+              <w:rPr>
+                <w:rFonts w:ascii="Calibri" w:hAnsi="Calibri" w:cs="Calibri"/>
+                <w:sz w:val="36"/>
+                <w:szCs w:val="36"/>
+                <w:lang w:val="am-ET"/>
+              </w:rPr>
+              <w:t xml:space="preserve"> ···</w:t>
+            </w:r>
+            <w:r>
+              <w:rPr>
+                <w:rFonts w:ascii="Helvetica" w:hAnsi="Helvetica" w:cs="Arial"/>
+                <w:sz w:val="36"/>
+                <w:szCs w:val="36"/>
+                <w:lang w:val="am-ET"/>
+              </w:rPr>
+              <w:t xml:space="preserve"> </w:t>
+            </w:r>
+            <w:r>
+              <w:rPr>
+                <w:rFonts w:ascii="ዋልድባ - ጅረት" w:hAnsi="ዋልድባ - ጅረት" w:cs="Abyssinica SIL"/>
+                <w:sz w:val="36"/>
+                <w:szCs w:val="36"/>
+                <w:lang w:val="am-ET"/>
+              </w:rPr>
+              <w:t>፲፱፹፮</w:t>
             </w:r>
           </w:p>
         </w:tc>
@@ -633,7 +869,7 @@
         </w:tc>
         <w:tc>
           <w:tcPr>
-            <w:tcW w:w="3420" w:type="dxa"/>
+            <w:tcW w:w="3780" w:type="dxa"/>
           </w:tcPr>
           <w:p>
             <w:pPr>
@@ -650,7 +886,34 @@
                 <w:szCs w:val="36"/>
                 <w:lang w:val="am-ET"/>
               </w:rPr>
-              <w:t>ሀለሐመሠረሰ ፲፱፹፮</w:t>
+              <w:t>ሀለሐመሠረሰ</w:t>
+            </w:r>
+            <w:r>
+              <w:rPr>
+                <w:rFonts w:ascii="Calibri" w:hAnsi="Calibri" w:cs="Calibri"/>
+                <w:sz w:val="36"/>
+                <w:szCs w:val="36"/>
+                <w:lang w:val="am-ET"/>
+              </w:rPr>
+              <w:t xml:space="preserve"> ···</w:t>
+            </w:r>
+            <w:r>
+              <w:rPr>
+                <w:rFonts w:ascii="Helvetica" w:hAnsi="Helvetica" w:cs="Arial"/>
+                <w:sz w:val="36"/>
+                <w:szCs w:val="36"/>
+                <w:lang w:val="am-ET"/>
+              </w:rPr>
+              <w:t xml:space="preserve"> </w:t>
+            </w:r>
+            <w:r>
+              <w:rPr>
+                <w:rFonts w:ascii="ዋልድባ - ጥንት" w:hAnsi="ዋልድባ - ጥንት" w:cs="Abyssinica SIL"/>
+                <w:sz w:val="36"/>
+                <w:szCs w:val="36"/>
+                <w:lang w:val="am-ET"/>
+              </w:rPr>
+              <w:t>፲፱፹፮</w:t>
             </w:r>
           </w:p>
         </w:tc>
@@ -702,7 +965,7 @@
         </w:tc>
         <w:tc>
           <w:tcPr>
-            <w:tcW w:w="3420" w:type="dxa"/>
+            <w:tcW w:w="3780" w:type="dxa"/>
           </w:tcPr>
           <w:p>
             <w:pPr>
@@ -719,7 +982,34 @@
                 <w:szCs w:val="36"/>
                 <w:lang w:val="am-ET"/>
               </w:rPr>
-              <w:t>ሀለሐመሠረሰ ፲፱፹፮</w:t>
+              <w:t>ሀለሐመሠረሰ</w:t>
+            </w:r>
+            <w:r>
+              <w:rPr>
+                <w:rFonts w:ascii="Calibri" w:hAnsi="Calibri" w:cs="Calibri"/>
+                <w:sz w:val="36"/>
+                <w:szCs w:val="36"/>
+                <w:lang w:val="am-ET"/>
+              </w:rPr>
+              <w:t xml:space="preserve"> ···</w:t>
+            </w:r>
+            <w:r>
+              <w:rPr>
+                <w:rFonts w:ascii="Helvetica" w:hAnsi="Helvetica" w:cs="Arial"/>
+                <w:sz w:val="36"/>
+                <w:szCs w:val="36"/>
+                <w:lang w:val="am-ET"/>
+              </w:rPr>
+              <w:t xml:space="preserve"> </w:t>
+            </w:r>
+            <w:r>
+              <w:rPr>
+                <w:rFonts w:ascii="ዋልድባ - ውቂያኖስ" w:hAnsi="ዋልድባ - ውቂያኖስ" w:cs="Abyssinica SIL"/>
+                <w:sz w:val="36"/>
+                <w:szCs w:val="36"/>
+                <w:lang w:val="am-ET"/>
+              </w:rPr>
+              <w:t>፲፱፹፮</w:t>
             </w:r>
           </w:p>
         </w:tc>
@@ -770,7 +1060,7 @@
         </w:tc>
         <w:tc>
           <w:tcPr>
-            <w:tcW w:w="3420" w:type="dxa"/>
+            <w:tcW w:w="3780" w:type="dxa"/>
           </w:tcPr>
           <w:p>
             <w:pPr>
@@ -787,7 +1077,34 @@
                 <w:szCs w:val="36"/>
                 <w:lang w:val="am-ET"/>
               </w:rPr>
-              <w:t>ሀለሐመሠረሰ ፲፱፹፮</w:t>
+              <w:t>ሀለሐመሠረሰ</w:t>
+            </w:r>
+            <w:r>
+              <w:rPr>
+                <w:rFonts w:ascii="Calibri" w:hAnsi="Calibri" w:cs="Calibri"/>
+                <w:sz w:val="36"/>
+                <w:szCs w:val="36"/>
+                <w:lang w:val="am-ET"/>
+              </w:rPr>
+              <w:t xml:space="preserve"> ···</w:t>
+            </w:r>
+            <w:r>
+              <w:rPr>
+                <w:rFonts w:ascii="Helvetica" w:hAnsi="Helvetica" w:cs="Arial"/>
+                <w:sz w:val="36"/>
+                <w:szCs w:val="36"/>
+                <w:lang w:val="am-ET"/>
+              </w:rPr>
+              <w:t xml:space="preserve"> </w:t>
+            </w:r>
+            <w:r>
+              <w:rPr>
+                <w:rFonts w:ascii="ዋልድባ - የብሰ" w:hAnsi="ዋልድባ - የብሰ" w:cs="Abyssinica SIL"/>
+                <w:sz w:val="36"/>
+                <w:szCs w:val="36"/>
+                <w:lang w:val="am-ET"/>
+              </w:rPr>
+              <w:t>፲፱፹፮</w:t>
             </w:r>
           </w:p>
         </w:tc>
@@ -876,7 +1193,7 @@
         </w:tc>
         <w:tc>
           <w:tcPr>
-            <w:tcW w:w="3420" w:type="dxa"/>
+            <w:tcW w:w="3780" w:type="dxa"/>
           </w:tcPr>
           <w:p>
             <w:pPr>
@@ -893,7 +1210,34 @@
                 <w:szCs w:val="36"/>
                 <w:lang w:val="am-ET"/>
               </w:rPr>
-              <w:t>ሀለሐመሠረሰ ፲፱፹፮</w:t>
+              <w:t>ሀለሐመሠረሰ</w:t>
+            </w:r>
+            <w:r>
+              <w:rPr>
+                <w:rFonts w:ascii="Calibri" w:hAnsi="Calibri" w:cs="Calibri"/>
+                <w:sz w:val="36"/>
+                <w:szCs w:val="36"/>
+                <w:lang w:val="am-ET"/>
+              </w:rPr>
+              <w:t xml:space="preserve"> ···</w:t>
+            </w:r>
+            <w:r>
+              <w:rPr>
+                <w:rFonts w:ascii="Helvetica" w:hAnsi="Helvetica" w:cs="Arial"/>
+                <w:sz w:val="36"/>
+                <w:szCs w:val="36"/>
+                <w:lang w:val="am-ET"/>
+              </w:rPr>
+              <w:t xml:space="preserve"> </w:t>
+            </w:r>
+            <w:r>
+              <w:rPr>
+                <w:rFonts w:ascii="ዋልድባ - ይገዙ ብሥራት ጎፈር" w:hAnsi="ዋልድባ - ይገዙ ብሥራት ጎፈር" w:cs="Abyssinica SIL"/>
+                <w:sz w:val="36"/>
+                <w:szCs w:val="36"/>
+                <w:lang w:val="am-ET"/>
+              </w:rPr>
+              <w:t>፲፱፹፮</w:t>
             </w:r>
           </w:p>
         </w:tc>
@@ -980,7 +1324,7 @@
         </w:tc>
         <w:tc>
           <w:tcPr>
-            <w:tcW w:w="3420" w:type="dxa"/>
+            <w:tcW w:w="3780" w:type="dxa"/>
           </w:tcPr>
           <w:p>
             <w:pPr>
@@ -997,7 +1341,34 @@
                 <w:szCs w:val="36"/>
                 <w:lang w:val="am-ET"/>
               </w:rPr>
-              <w:t>ሀለሐመሠረሰ ፲፱፹፮</w:t>
+              <w:t>ሀለሐመሠረሰ</w:t>
+            </w:r>
+            <w:r>
+              <w:rPr>
+                <w:rFonts w:ascii="Calibri" w:hAnsi="Calibri" w:cs="Calibri"/>
+                <w:sz w:val="36"/>
+                <w:szCs w:val="36"/>
+                <w:lang w:val="am-ET"/>
+              </w:rPr>
+              <w:t xml:space="preserve"> ···</w:t>
+            </w:r>
+            <w:r>
+              <w:rPr>
+                <w:rFonts w:ascii="Helvetica" w:hAnsi="Helvetica" w:cs="Arial"/>
+                <w:sz w:val="36"/>
+                <w:szCs w:val="36"/>
+                <w:lang w:val="am-ET"/>
+              </w:rPr>
+              <w:t xml:space="preserve"> </w:t>
+            </w:r>
+            <w:r>
+              <w:rPr>
+                <w:rFonts w:ascii="ዋልድባ - ይገዙ ብሥራት ጎቲክ" w:hAnsi="ዋልድባ - ይገዙ ብሥራት ጎቲክ" w:cs="Abyssinica SIL"/>
+                <w:sz w:val="36"/>
+                <w:szCs w:val="36"/>
+                <w:lang w:val="am-ET"/>
+              </w:rPr>
+              <w:t>፲፱፹፮</w:t>
             </w:r>
           </w:p>
         </w:tc>
@@ -1049,7 +1420,7 @@
         </w:tc>
         <w:tc>
           <w:tcPr>
-            <w:tcW w:w="3420" w:type="dxa"/>
+            <w:tcW w:w="3780" w:type="dxa"/>
           </w:tcPr>
           <w:p>
             <w:pPr>
@@ -1066,7 +1437,34 @@
                 <w:szCs w:val="36"/>
                 <w:lang w:val="am-ET"/>
               </w:rPr>
-              <w:t>ሀለሐመሠረሰ ፲፱፹፮</w:t>
+              <w:t>ሀለሐመሠረሰ</w:t>
+            </w:r>
+            <w:r>
+              <w:rPr>
+                <w:rFonts w:ascii="Calibri" w:hAnsi="Calibri" w:cs="Calibri"/>
+                <w:sz w:val="36"/>
+                <w:szCs w:val="36"/>
+                <w:lang w:val="am-ET"/>
+              </w:rPr>
+              <w:t xml:space="preserve"> ···</w:t>
+            </w:r>
+            <w:r>
+              <w:rPr>
+                <w:rFonts w:ascii="Helvetica" w:hAnsi="Helvetica" w:cs="Arial"/>
+                <w:sz w:val="36"/>
+                <w:szCs w:val="36"/>
+                <w:lang w:val="am-ET"/>
+              </w:rPr>
+              <w:t xml:space="preserve"> </w:t>
+            </w:r>
+            <w:r>
+              <w:rPr>
+                <w:rFonts w:ascii="ዋልድባ - ዘላን" w:hAnsi="ዋልድባ - ዘላን" w:cs="Abyssinica SIL"/>
+                <w:sz w:val="36"/>
+                <w:szCs w:val="36"/>
+                <w:lang w:val="am-ET"/>
+              </w:rPr>
+              <w:t>፲፱፹፮</w:t>
             </w:r>
           </w:p>
         </w:tc>

</xml_diff>